<commit_message>
Fixed issues 94, 100
</commit_message>
<xml_diff>
--- a/docassemble/MLHMotionRegardingChangeOfDomicile/data/templates/exhibit_attachment_table_of_contents.docx
+++ b/docassemble/MLHMotionRegardingChangeOfDomicile/data/templates/exhibit_attachment_table_of_contents.docx
@@ -531,7 +531,7 @@
           <w:sz w:val="24"/>
           <w:szCs w:val="24"/>
         </w:rPr>
-        <w:t>loop.index</w:t>
+        <w:t>1</w:t>
       </w:r>
       <w:r>
         <w:rPr>
@@ -540,14 +540,6 @@
           <w:szCs w:val="24"/>
         </w:rPr>
         <w:t xml:space="preserve"> </w:t>
-      </w:r>
-      <w:r>
-        <w:rPr>
-          <w:rFonts w:ascii="Times New Roman" w:hAnsi="Times New Roman" w:cs="Times New Roman"/>
-          <w:sz w:val="24"/>
-          <w:szCs w:val="24"/>
-        </w:rPr>
-        <w:t xml:space="preserve">+ table_page_length - 1 </w:t>
       </w:r>
       <w:r>
         <w:rPr>

</xml_diff>